<commit_message>
Update 1. Concurrencia de procesos, exclusión mutua y sincronización.docx
</commit_message>
<xml_diff>
--- a/SOPER/Parcial 2/1. Concurrencia de procesos, exclusión mutua y sincronización.docx
+++ b/SOPER/Parcial 2/1. Concurrencia de procesos, exclusión mutua y sincronización.docx
@@ -33,15 +33,7 @@
           <w:sz w:val="40"/>
           <w:szCs w:val="40"/>
         </w:rPr>
-        <w:t xml:space="preserve">n Mutua y </w:t>
-      </w:r>
-      <w:r>
-        <w:rPr>
-          <w:rFonts w:ascii="Times New Roman" w:hAnsi="Times New Roman" w:cs="Times New Roman"/>
-          <w:sz w:val="40"/>
-          <w:szCs w:val="40"/>
-        </w:rPr>
-        <w:t>Sincronización</w:t>
+        <w:t>n Mutua y Sincronización</w:t>
       </w:r>
     </w:p>
     <w:p>
@@ -325,6 +317,7 @@
           <w:rFonts w:ascii="Times New Roman" w:hAnsi="Times New Roman" w:cs="Times New Roman"/>
           <w:b/>
           <w:bCs/>
+          <w:color w:val="00B0F0"/>
         </w:rPr>
         <w:t>memoria compartida</w:t>
       </w:r>
@@ -1008,9 +1001,19 @@
       <w:r>
         <w:rPr>
           <w:rFonts w:ascii="Times New Roman" w:hAnsi="Times New Roman" w:cs="Times New Roman"/>
-          <w:color w:val="00B0F0"/>
-        </w:rPr>
-        <w:t xml:space="preserve">requisitos para la exclusión mutua </w:t>
+          <w:b/>
+          <w:bCs/>
+          <w:color w:val="00B0F0"/>
+          <w:u w:val="single"/>
+        </w:rPr>
+        <w:t>requisitos para la exclusión mutua</w:t>
+      </w:r>
+      <w:r>
+        <w:rPr>
+          <w:rFonts w:ascii="Times New Roman" w:hAnsi="Times New Roman" w:cs="Times New Roman"/>
+          <w:color w:val="00B0F0"/>
+        </w:rPr>
+        <w:t xml:space="preserve"> </w:t>
       </w:r>
       <w:r>
         <w:rPr>
@@ -1266,7 +1269,87 @@
         <w:rPr>
           <w:rFonts w:ascii="Times New Roman" w:hAnsi="Times New Roman" w:cs="Times New Roman"/>
         </w:rPr>
-        <w:t xml:space="preserve"> Existe otra solución que es la </w:t>
+        <w:t xml:space="preserve"> </w:t>
+      </w:r>
+    </w:p>
+    <w:p>
+      <w:pPr>
+        <w:rPr>
+          <w:rFonts w:ascii="Times New Roman" w:hAnsi="Times New Roman" w:cs="Times New Roman"/>
+        </w:rPr>
+      </w:pPr>
+      <w:r>
+        <w:rPr>
+          <w:noProof/>
+        </w:rPr>
+        <w:drawing>
+          <wp:inline distT="0" distB="0" distL="0" distR="0" wp14:anchorId="40AFAF40" wp14:editId="61D7C82A">
+            <wp:extent cx="6361043" cy="2967196"/>
+            <wp:effectExtent l="0" t="0" r="1905" b="5080"/>
+            <wp:docPr id="1" name="Imagen 1"/>
+            <wp:cNvGraphicFramePr>
+              <a:graphicFrameLocks xmlns:a="http://schemas.openxmlformats.org/drawingml/2006/main" noChangeAspect="1"/>
+            </wp:cNvGraphicFramePr>
+            <a:graphic xmlns:a="http://schemas.openxmlformats.org/drawingml/2006/main">
+              <a:graphicData uri="http://schemas.openxmlformats.org/drawingml/2006/picture">
+                <pic:pic xmlns:pic="http://schemas.openxmlformats.org/drawingml/2006/picture">
+                  <pic:nvPicPr>
+                    <pic:cNvPr id="1" name=""/>
+                    <pic:cNvPicPr/>
+                  </pic:nvPicPr>
+                  <pic:blipFill rotWithShape="1">
+                    <a:blip r:embed="rId6"/>
+                    <a:srcRect l="7418" t="44030" r="53337" b="23425"/>
+                    <a:stretch/>
+                  </pic:blipFill>
+                  <pic:spPr bwMode="auto">
+                    <a:xfrm>
+                      <a:off x="0" y="0"/>
+                      <a:ext cx="6395096" cy="2983081"/>
+                    </a:xfrm>
+                    <a:prstGeom prst="rect">
+                      <a:avLst/>
+                    </a:prstGeom>
+                    <a:ln>
+                      <a:noFill/>
+                    </a:ln>
+                    <a:extLst>
+                      <a:ext uri="{53640926-AAD7-44D8-BBD7-CCE9431645EC}">
+                        <a14:shadowObscured xmlns:a14="http://schemas.microsoft.com/office/drawing/2010/main"/>
+                      </a:ext>
+                    </a:extLst>
+                  </pic:spPr>
+                </pic:pic>
+              </a:graphicData>
+            </a:graphic>
+          </wp:inline>
+        </w:drawing>
+      </w:r>
+    </w:p>
+    <w:p>
+      <w:pPr>
+        <w:rPr>
+          <w:rFonts w:ascii="Times New Roman" w:hAnsi="Times New Roman" w:cs="Times New Roman"/>
+        </w:rPr>
+      </w:pPr>
+      <w:r>
+        <w:rPr>
+          <w:rFonts w:ascii="Times New Roman" w:hAnsi="Times New Roman" w:cs="Times New Roman"/>
+        </w:rPr>
+        <w:t>Como se puede ver el algoritmo es valido para solo 2 procesos.</w:t>
+      </w:r>
+    </w:p>
+    <w:p>
+      <w:pPr>
+        <w:rPr>
+          <w:rFonts w:ascii="Times New Roman" w:hAnsi="Times New Roman" w:cs="Times New Roman"/>
+        </w:rPr>
+      </w:pPr>
+      <w:r>
+        <w:rPr>
+          <w:rFonts w:ascii="Times New Roman" w:hAnsi="Times New Roman" w:cs="Times New Roman"/>
+        </w:rPr>
+        <w:t xml:space="preserve">Existe otra solución que es la </w:t>
       </w:r>
       <w:r>
         <w:rPr>
@@ -1292,9 +1375,63 @@
       </w:pPr>
       <w:r>
         <w:rPr>
-          <w:rFonts w:ascii="Times New Roman" w:hAnsi="Times New Roman" w:cs="Times New Roman"/>
-        </w:rPr>
-        <w:t xml:space="preserve">Las soluciones hardware incluyen la </w:t>
+          <w:noProof/>
+        </w:rPr>
+        <w:drawing>
+          <wp:inline distT="0" distB="0" distL="0" distR="0" wp14:anchorId="2D43B6C0" wp14:editId="459EDB08">
+            <wp:extent cx="6321287" cy="3151037"/>
+            <wp:effectExtent l="0" t="0" r="3810" b="0"/>
+            <wp:docPr id="2" name="Imagen 2"/>
+            <wp:cNvGraphicFramePr>
+              <a:graphicFrameLocks xmlns:a="http://schemas.openxmlformats.org/drawingml/2006/main" noChangeAspect="1"/>
+            </wp:cNvGraphicFramePr>
+            <a:graphic xmlns:a="http://schemas.openxmlformats.org/drawingml/2006/main">
+              <a:graphicData uri="http://schemas.openxmlformats.org/drawingml/2006/picture">
+                <pic:pic xmlns:pic="http://schemas.openxmlformats.org/drawingml/2006/picture">
+                  <pic:nvPicPr>
+                    <pic:cNvPr id="1" name=""/>
+                    <pic:cNvPicPr/>
+                  </pic:nvPicPr>
+                  <pic:blipFill rotWithShape="1">
+                    <a:blip r:embed="rId7"/>
+                    <a:srcRect l="7657" t="42966" r="52974" b="22145"/>
+                    <a:stretch/>
+                  </pic:blipFill>
+                  <pic:spPr bwMode="auto">
+                    <a:xfrm>
+                      <a:off x="0" y="0"/>
+                      <a:ext cx="6355888" cy="3168285"/>
+                    </a:xfrm>
+                    <a:prstGeom prst="rect">
+                      <a:avLst/>
+                    </a:prstGeom>
+                    <a:ln>
+                      <a:noFill/>
+                    </a:ln>
+                    <a:extLst>
+                      <a:ext uri="{53640926-AAD7-44D8-BBD7-CCE9431645EC}">
+                        <a14:shadowObscured xmlns:a14="http://schemas.microsoft.com/office/drawing/2010/main"/>
+                      </a:ext>
+                    </a:extLst>
+                  </pic:spPr>
+                </pic:pic>
+              </a:graphicData>
+            </a:graphic>
+          </wp:inline>
+        </w:drawing>
+      </w:r>
+    </w:p>
+    <w:p>
+      <w:pPr>
+        <w:rPr>
+          <w:rFonts w:ascii="Times New Roman" w:hAnsi="Times New Roman" w:cs="Times New Roman"/>
+        </w:rPr>
+      </w:pPr>
+      <w:r>
+        <w:rPr>
+          <w:rFonts w:ascii="Times New Roman" w:hAnsi="Times New Roman" w:cs="Times New Roman"/>
+        </w:rPr>
+        <w:t xml:space="preserve">La última solución (y la más efectiva) es la del </w:t>
       </w:r>
       <w:r>
         <w:rPr>
@@ -1303,6 +1440,126 @@
           <w:bCs/>
           <w:color w:val="00B0F0"/>
         </w:rPr>
+        <w:t xml:space="preserve">algoritmo de la panadería de </w:t>
+      </w:r>
+      <w:r>
+        <w:rPr>
+          <w:rFonts w:ascii="Times New Roman" w:hAnsi="Times New Roman" w:cs="Times New Roman"/>
+          <w:b/>
+          <w:bCs/>
+          <w:color w:val="00B0F0"/>
+        </w:rPr>
+        <w:t>L</w:t>
+      </w:r>
+      <w:r>
+        <w:rPr>
+          <w:rFonts w:ascii="Times New Roman" w:hAnsi="Times New Roman" w:cs="Times New Roman"/>
+          <w:b/>
+          <w:bCs/>
+          <w:color w:val="00B0F0"/>
+        </w:rPr>
+        <w:t>amport</w:t>
+      </w:r>
+      <w:r>
+        <w:rPr>
+          <w:rFonts w:ascii="Times New Roman" w:hAnsi="Times New Roman" w:cs="Times New Roman"/>
+        </w:rPr>
+        <w:t xml:space="preserve">. </w:t>
+      </w:r>
+      <w:r>
+        <w:rPr>
+          <w:rFonts w:ascii="Times New Roman" w:hAnsi="Times New Roman" w:cs="Times New Roman"/>
+        </w:rPr>
+        <w:t xml:space="preserve">Es te algoritmo es </w:t>
+      </w:r>
+      <w:r>
+        <w:rPr>
+          <w:rFonts w:ascii="Times New Roman" w:hAnsi="Times New Roman" w:cs="Times New Roman"/>
+          <w:u w:val="single"/>
+        </w:rPr>
+        <w:t>válido para n procesos</w:t>
+      </w:r>
+      <w:r>
+        <w:rPr>
+          <w:rFonts w:ascii="Times New Roman" w:hAnsi="Times New Roman" w:cs="Times New Roman"/>
+        </w:rPr>
+        <w:t>.</w:t>
+      </w:r>
+    </w:p>
+    <w:p>
+      <w:pPr>
+        <w:rPr>
+          <w:rFonts w:ascii="Times New Roman" w:hAnsi="Times New Roman" w:cs="Times New Roman"/>
+        </w:rPr>
+      </w:pPr>
+      <w:r>
+        <w:rPr>
+          <w:noProof/>
+        </w:rPr>
+        <w:lastRenderedPageBreak/>
+        <w:drawing>
+          <wp:inline distT="0" distB="0" distL="0" distR="0" wp14:anchorId="5E759E88" wp14:editId="083E9762">
+            <wp:extent cx="6297433" cy="3645884"/>
+            <wp:effectExtent l="0" t="0" r="8255" b="0"/>
+            <wp:docPr id="3" name="Imagen 3"/>
+            <wp:cNvGraphicFramePr>
+              <a:graphicFrameLocks xmlns:a="http://schemas.openxmlformats.org/drawingml/2006/main" noChangeAspect="1"/>
+            </wp:cNvGraphicFramePr>
+            <a:graphic xmlns:a="http://schemas.openxmlformats.org/drawingml/2006/main">
+              <a:graphicData uri="http://schemas.openxmlformats.org/drawingml/2006/picture">
+                <pic:pic xmlns:pic="http://schemas.openxmlformats.org/drawingml/2006/picture">
+                  <pic:nvPicPr>
+                    <pic:cNvPr id="1" name=""/>
+                    <pic:cNvPicPr/>
+                  </pic:nvPicPr>
+                  <pic:blipFill rotWithShape="1">
+                    <a:blip r:embed="rId8"/>
+                    <a:srcRect l="7776" t="30204" r="53570" b="30013"/>
+                    <a:stretch/>
+                  </pic:blipFill>
+                  <pic:spPr bwMode="auto">
+                    <a:xfrm>
+                      <a:off x="0" y="0"/>
+                      <a:ext cx="6297433" cy="3645884"/>
+                    </a:xfrm>
+                    <a:prstGeom prst="rect">
+                      <a:avLst/>
+                    </a:prstGeom>
+                    <a:ln>
+                      <a:noFill/>
+                    </a:ln>
+                    <a:extLst>
+                      <a:ext uri="{53640926-AAD7-44D8-BBD7-CCE9431645EC}">
+                        <a14:shadowObscured xmlns:a14="http://schemas.microsoft.com/office/drawing/2010/main"/>
+                      </a:ext>
+                    </a:extLst>
+                  </pic:spPr>
+                </pic:pic>
+              </a:graphicData>
+            </a:graphic>
+          </wp:inline>
+        </w:drawing>
+      </w:r>
+    </w:p>
+    <w:p>
+      <w:pPr>
+        <w:rPr>
+          <w:rFonts w:ascii="Times New Roman" w:hAnsi="Times New Roman" w:cs="Times New Roman"/>
+        </w:rPr>
+      </w:pPr>
+      <w:r>
+        <w:rPr>
+          <w:rFonts w:ascii="Times New Roman" w:hAnsi="Times New Roman" w:cs="Times New Roman"/>
+        </w:rPr>
+        <w:t xml:space="preserve">Las soluciones hardware incluyen la </w:t>
+      </w:r>
+      <w:r>
+        <w:rPr>
+          <w:rFonts w:ascii="Times New Roman" w:hAnsi="Times New Roman" w:cs="Times New Roman"/>
+          <w:b/>
+          <w:bCs/>
+          <w:color w:val="00B0F0"/>
+        </w:rPr>
         <w:t>inhabilitación</w:t>
       </w:r>
       <w:r>
@@ -1365,13 +1622,253 @@
         <w:rPr>
           <w:rFonts w:ascii="Times New Roman" w:hAnsi="Times New Roman" w:cs="Times New Roman"/>
         </w:rPr>
-        <w:t>quina que se realizan en un único ciclo</w:t>
+        <w:t>quina se realizan en un único ciclo</w:t>
       </w:r>
       <w:r>
         <w:rPr>
           <w:rFonts w:ascii="Times New Roman" w:hAnsi="Times New Roman" w:cs="Times New Roman"/>
         </w:rPr>
         <w:t xml:space="preserve"> y no están sujetas a injerencias por parte de otras instrucciones.</w:t>
+      </w:r>
+      <w:r>
+        <w:rPr>
+          <w:rFonts w:ascii="Times New Roman" w:hAnsi="Times New Roman" w:cs="Times New Roman"/>
+        </w:rPr>
+        <w:t xml:space="preserve"> </w:t>
+      </w:r>
+      <w:r>
+        <w:rPr>
+          <w:rFonts w:ascii="Times New Roman" w:hAnsi="Times New Roman" w:cs="Times New Roman"/>
+          <w:b/>
+          <w:bCs/>
+          <w:color w:val="00B0F0"/>
+        </w:rPr>
+        <w:t xml:space="preserve">TEST </w:t>
+      </w:r>
+      <w:r>
+        <w:rPr>
+          <w:rFonts w:ascii="Times New Roman" w:hAnsi="Times New Roman" w:cs="Times New Roman"/>
+        </w:rPr>
+        <w:t xml:space="preserve">y </w:t>
+      </w:r>
+      <w:r>
+        <w:rPr>
+          <w:rFonts w:ascii="Times New Roman" w:hAnsi="Times New Roman" w:cs="Times New Roman"/>
+          <w:b/>
+          <w:bCs/>
+          <w:color w:val="00B0F0"/>
+        </w:rPr>
+        <w:t>SET</w:t>
+      </w:r>
+      <w:r>
+        <w:rPr>
+          <w:rFonts w:ascii="Times New Roman" w:hAnsi="Times New Roman" w:cs="Times New Roman"/>
+        </w:rPr>
+        <w:t>. La función TEST</w:t>
+      </w:r>
+      <w:r>
+        <w:rPr>
+          <w:rFonts w:ascii="Times New Roman" w:hAnsi="Times New Roman" w:cs="Times New Roman"/>
+        </w:rPr>
+        <w:t xml:space="preserve"> comprueba un valor, mientras que la función SET lo modifica.</w:t>
+      </w:r>
+    </w:p>
+    <w:p>
+      <w:pPr>
+        <w:rPr>
+          <w:rFonts w:ascii="Times New Roman" w:hAnsi="Times New Roman" w:cs="Times New Roman"/>
+        </w:rPr>
+      </w:pPr>
+      <w:r>
+        <w:rPr>
+          <w:noProof/>
+        </w:rPr>
+        <w:drawing>
+          <wp:inline distT="0" distB="0" distL="0" distR="0" wp14:anchorId="13C7953D" wp14:editId="31FA2D66">
+            <wp:extent cx="6345141" cy="1595561"/>
+            <wp:effectExtent l="0" t="0" r="0" b="5080"/>
+            <wp:docPr id="4" name="Imagen 4"/>
+            <wp:cNvGraphicFramePr>
+              <a:graphicFrameLocks xmlns:a="http://schemas.openxmlformats.org/drawingml/2006/main" noChangeAspect="1"/>
+            </wp:cNvGraphicFramePr>
+            <a:graphic xmlns:a="http://schemas.openxmlformats.org/drawingml/2006/main">
+              <a:graphicData uri="http://schemas.openxmlformats.org/drawingml/2006/picture">
+                <pic:pic xmlns:pic="http://schemas.openxmlformats.org/drawingml/2006/picture">
+                  <pic:nvPicPr>
+                    <pic:cNvPr id="1" name=""/>
+                    <pic:cNvPicPr/>
+                  </pic:nvPicPr>
+                  <pic:blipFill rotWithShape="1">
+                    <a:blip r:embed="rId9"/>
+                    <a:srcRect l="6939" t="49985" r="52124" b="31714"/>
+                    <a:stretch/>
+                  </pic:blipFill>
+                  <pic:spPr bwMode="auto">
+                    <a:xfrm>
+                      <a:off x="0" y="0"/>
+                      <a:ext cx="6403810" cy="1610314"/>
+                    </a:xfrm>
+                    <a:prstGeom prst="rect">
+                      <a:avLst/>
+                    </a:prstGeom>
+                    <a:ln>
+                      <a:noFill/>
+                    </a:ln>
+                    <a:extLst>
+                      <a:ext uri="{53640926-AAD7-44D8-BBD7-CCE9431645EC}">
+                        <a14:shadowObscured xmlns:a14="http://schemas.microsoft.com/office/drawing/2010/main"/>
+                      </a:ext>
+                    </a:extLst>
+                  </pic:spPr>
+                </pic:pic>
+              </a:graphicData>
+            </a:graphic>
+          </wp:inline>
+        </w:drawing>
+      </w:r>
+    </w:p>
+    <w:p>
+      <w:pPr>
+        <w:rPr>
+          <w:rFonts w:ascii="Times New Roman" w:hAnsi="Times New Roman" w:cs="Times New Roman"/>
+        </w:rPr>
+      </w:pPr>
+      <w:r>
+        <w:rPr>
+          <w:noProof/>
+        </w:rPr>
+        <w:drawing>
+          <wp:inline distT="0" distB="0" distL="0" distR="0" wp14:anchorId="2F93DD8F" wp14:editId="318D58B3">
+            <wp:extent cx="5796501" cy="2996954"/>
+            <wp:effectExtent l="0" t="0" r="0" b="0"/>
+            <wp:docPr id="5" name="Imagen 5"/>
+            <wp:cNvGraphicFramePr>
+              <a:graphicFrameLocks xmlns:a="http://schemas.openxmlformats.org/drawingml/2006/main" noChangeAspect="1"/>
+            </wp:cNvGraphicFramePr>
+            <a:graphic xmlns:a="http://schemas.openxmlformats.org/drawingml/2006/main">
+              <a:graphicData uri="http://schemas.openxmlformats.org/drawingml/2006/picture">
+                <pic:pic xmlns:pic="http://schemas.openxmlformats.org/drawingml/2006/picture">
+                  <pic:nvPicPr>
+                    <pic:cNvPr id="1" name=""/>
+                    <pic:cNvPicPr/>
+                  </pic:nvPicPr>
+                  <pic:blipFill rotWithShape="1">
+                    <a:blip r:embed="rId10"/>
+                    <a:srcRect l="7897" t="34883" r="53454" b="29592"/>
+                    <a:stretch/>
+                  </pic:blipFill>
+                  <pic:spPr bwMode="auto">
+                    <a:xfrm>
+                      <a:off x="0" y="0"/>
+                      <a:ext cx="5829950" cy="3014248"/>
+                    </a:xfrm>
+                    <a:prstGeom prst="rect">
+                      <a:avLst/>
+                    </a:prstGeom>
+                    <a:ln>
+                      <a:noFill/>
+                    </a:ln>
+                    <a:extLst>
+                      <a:ext uri="{53640926-AAD7-44D8-BBD7-CCE9431645EC}">
+                        <a14:shadowObscured xmlns:a14="http://schemas.microsoft.com/office/drawing/2010/main"/>
+                      </a:ext>
+                    </a:extLst>
+                  </pic:spPr>
+                </pic:pic>
+              </a:graphicData>
+            </a:graphic>
+          </wp:inline>
+        </w:drawing>
+      </w:r>
+    </w:p>
+    <w:p>
+      <w:pPr>
+        <w:rPr>
+          <w:rFonts w:ascii="Times New Roman" w:hAnsi="Times New Roman" w:cs="Times New Roman"/>
+        </w:rPr>
+      </w:pPr>
+      <w:r>
+        <w:rPr>
+          <w:rFonts w:ascii="Times New Roman" w:hAnsi="Times New Roman" w:cs="Times New Roman"/>
+        </w:rPr>
+        <w:lastRenderedPageBreak/>
+        <w:t xml:space="preserve">Existe otra función </w:t>
+      </w:r>
+      <w:r>
+        <w:rPr>
+          <w:rFonts w:ascii="Times New Roman" w:hAnsi="Times New Roman" w:cs="Times New Roman"/>
+          <w:b/>
+          <w:bCs/>
+          <w:color w:val="00B0F0"/>
+        </w:rPr>
+        <w:t>intercambiar</w:t>
+      </w:r>
+      <w:r>
+        <w:rPr>
+          <w:rFonts w:ascii="Times New Roman" w:hAnsi="Times New Roman" w:cs="Times New Roman"/>
+          <w:color w:val="00B0F0"/>
+        </w:rPr>
+        <w:t xml:space="preserve"> </w:t>
+      </w:r>
+      <w:r>
+        <w:rPr>
+          <w:rFonts w:ascii="Times New Roman" w:hAnsi="Times New Roman" w:cs="Times New Roman"/>
+        </w:rPr>
+        <w:t>que cambia un valor con otro.</w:t>
+      </w:r>
+    </w:p>
+    <w:p>
+      <w:pPr>
+        <w:rPr>
+          <w:rFonts w:ascii="Times New Roman" w:hAnsi="Times New Roman" w:cs="Times New Roman"/>
+        </w:rPr>
+      </w:pPr>
+      <w:r>
+        <w:rPr>
+          <w:noProof/>
+        </w:rPr>
+        <w:drawing>
+          <wp:inline distT="0" distB="0" distL="0" distR="0" wp14:anchorId="0FA625FB" wp14:editId="689DB9E9">
+            <wp:extent cx="6376946" cy="3601793"/>
+            <wp:effectExtent l="0" t="0" r="5080" b="0"/>
+            <wp:docPr id="6" name="Imagen 6"/>
+            <wp:cNvGraphicFramePr>
+              <a:graphicFrameLocks xmlns:a="http://schemas.openxmlformats.org/drawingml/2006/main" noChangeAspect="1"/>
+            </wp:cNvGraphicFramePr>
+            <a:graphic xmlns:a="http://schemas.openxmlformats.org/drawingml/2006/main">
+              <a:graphicData uri="http://schemas.openxmlformats.org/drawingml/2006/picture">
+                <pic:pic xmlns:pic="http://schemas.openxmlformats.org/drawingml/2006/picture">
+                  <pic:nvPicPr>
+                    <pic:cNvPr id="1" name=""/>
+                    <pic:cNvPicPr/>
+                  </pic:nvPicPr>
+                  <pic:blipFill rotWithShape="1">
+                    <a:blip r:embed="rId11"/>
+                    <a:srcRect l="7777" t="38074" r="53453" b="22995"/>
+                    <a:stretch/>
+                  </pic:blipFill>
+                  <pic:spPr bwMode="auto">
+                    <a:xfrm>
+                      <a:off x="0" y="0"/>
+                      <a:ext cx="6405717" cy="3618043"/>
+                    </a:xfrm>
+                    <a:prstGeom prst="rect">
+                      <a:avLst/>
+                    </a:prstGeom>
+                    <a:ln>
+                      <a:noFill/>
+                    </a:ln>
+                    <a:extLst>
+                      <a:ext uri="{53640926-AAD7-44D8-BBD7-CCE9431645EC}">
+                        <a14:shadowObscured xmlns:a14="http://schemas.microsoft.com/office/drawing/2010/main"/>
+                      </a:ext>
+                    </a:extLst>
+                  </pic:spPr>
+                </pic:pic>
+              </a:graphicData>
+            </a:graphic>
+          </wp:inline>
+        </w:drawing>
       </w:r>
     </w:p>
     <w:p>
@@ -2299,8 +2796,8 @@
   <w:abstractNum w:abstractNumId="7" w15:restartNumberingAfterBreak="0">
     <w:nsid w:val="71774091"/>
     <w:multiLevelType w:val="hybridMultilevel"/>
-    <w:tmpl w:val="0838A0E0"/>
-    <w:lvl w:ilvl="0" w:tplc="0409000F">
+    <w:tmpl w:val="721E5836"/>
+    <w:lvl w:ilvl="0" w:tplc="A5BEFF2C">
       <w:start w:val="1"/>
       <w:numFmt w:val="decimal"/>
       <w:lvlText w:val="%1."/>
@@ -2308,6 +2805,9 @@
       <w:pPr>
         <w:ind w:left="720" w:hanging="360"/>
       </w:pPr>
+      <w:rPr>
+        <w:color w:val="FF0000"/>
+      </w:rPr>
     </w:lvl>
     <w:lvl w:ilvl="1" w:tplc="04090019" w:tentative="1">
       <w:start w:val="1"/>
@@ -2814,6 +3314,7 @@
   <w:style w:type="character" w:default="1" w:styleId="Fuentedeprrafopredeter">
     <w:name w:val="Default Paragraph Font"/>
     <w:uiPriority w:val="1"/>
+    <w:semiHidden/>
     <w:unhideWhenUsed/>
   </w:style>
   <w:style w:type="table" w:default="1" w:styleId="Tablanormal">

</xml_diff>